<commit_message>
Update Project Process Book
</commit_message>
<xml_diff>
--- a/Documentation/Project Process Book.docx
+++ b/Documentation/Project Process Book.docx
@@ -15,17 +15,8 @@
           <w:sz w:val="40"/>
           <w:szCs w:val="40"/>
         </w:rPr>
-        <w:t xml:space="preserve">Data </w:t>
-      </w:r>
-      <w:proofErr w:type="spellStart"/>
-      <w:r>
-        <w:rPr>
-          <w:sz w:val="40"/>
-          <w:szCs w:val="40"/>
-        </w:rPr>
-        <w:t>Visualisation</w:t>
-      </w:r>
-      <w:proofErr w:type="spellEnd"/>
+        <w:t>Data Visualisation</w:t>
+      </w:r>
     </w:p>
     <w:p>
       <w:pPr>
@@ -167,71 +158,46 @@
           <w:szCs w:val="40"/>
         </w:rPr>
       </w:pPr>
-      <w:proofErr w:type="spellStart"/>
       <w:r>
         <w:rPr>
           <w:sz w:val="40"/>
           <w:szCs w:val="40"/>
         </w:rPr>
-        <w:t>Nghia</w:t>
-      </w:r>
-      <w:proofErr w:type="spellEnd"/>
-      <w:r>
+        <w:t>Nghia Hieu Pham</w:t>
+      </w:r>
+    </w:p>
+    <w:p>
+      <w:pPr>
+        <w:jc w:val="center"/>
         <w:rPr>
           <w:sz w:val="40"/>
           <w:szCs w:val="40"/>
         </w:rPr>
-        <w:t xml:space="preserve"> </w:t>
-      </w:r>
-      <w:proofErr w:type="spellStart"/>
+      </w:pPr>
       <w:r>
         <w:rPr>
           <w:sz w:val="40"/>
           <w:szCs w:val="40"/>
         </w:rPr>
-        <w:t>Hieu</w:t>
-      </w:r>
-      <w:proofErr w:type="spellEnd"/>
-      <w:r>
+        <w:t>Thanh Phat Vo</w:t>
+      </w:r>
+    </w:p>
+    <w:p>
+      <w:pPr>
+        <w:jc w:val="center"/>
         <w:rPr>
           <w:sz w:val="40"/>
           <w:szCs w:val="40"/>
         </w:rPr>
-        <w:t xml:space="preserve"> Pham</w:t>
-      </w:r>
-    </w:p>
-    <w:p>
-      <w:pPr>
-        <w:jc w:val="center"/>
+      </w:pPr>
+    </w:p>
+    <w:p>
+      <w:pPr>
         <w:rPr>
           <w:sz w:val="40"/>
           <w:szCs w:val="40"/>
         </w:rPr>
       </w:pPr>
-      <w:r>
-        <w:rPr>
-          <w:sz w:val="40"/>
-          <w:szCs w:val="40"/>
-        </w:rPr>
-        <w:t>Thanh Phat Vo</w:t>
-      </w:r>
-    </w:p>
-    <w:p>
-      <w:pPr>
-        <w:jc w:val="center"/>
-        <w:rPr>
-          <w:sz w:val="40"/>
-          <w:szCs w:val="40"/>
-        </w:rPr>
-      </w:pPr>
-    </w:p>
-    <w:p>
-      <w:pPr>
-        <w:rPr>
-          <w:sz w:val="40"/>
-          <w:szCs w:val="40"/>
-        </w:rPr>
-      </w:pPr>
     </w:p>
     <w:p>
       <w:pPr>
@@ -375,15 +341,7 @@
         <w:pStyle w:val="Heading2"/>
       </w:pPr>
       <w:r>
-        <w:t xml:space="preserve">1.2 </w:t>
-      </w:r>
-      <w:proofErr w:type="spellStart"/>
-      <w:r>
-        <w:t>Visualisation</w:t>
-      </w:r>
-      <w:proofErr w:type="spellEnd"/>
-      <w:r>
-        <w:t xml:space="preserve"> Purpose</w:t>
+        <w:t>1.2 Visualisation Purpose</w:t>
       </w:r>
     </w:p>
     <w:p>
@@ -1220,14 +1178,246 @@
         <w:pStyle w:val="Heading2"/>
       </w:pPr>
       <w:r>
+        <w:lastRenderedPageBreak/>
         <w:t>2.2 Data Processing</w:t>
       </w:r>
     </w:p>
     <w:p>
+      <w:r>
+        <w:t xml:space="preserve">The data is already cleaned as it came from the Australian Government (Australian Bureau of Statistics). </w:t>
+      </w:r>
+      <w:r>
+        <w:drawing>
+          <wp:inline distT="0" distB="0" distL="0" distR="0" wp14:anchorId="783A2667" wp14:editId="771322DB">
+            <wp:extent cx="5568950" cy="2403097"/>
+            <wp:effectExtent l="0" t="0" r="0" b="0"/>
+            <wp:docPr id="4" name="Picture 4" descr="A screenshot of a computer&#10;&#10;Description automatically generated with medium confidence"/>
+            <wp:cNvGraphicFramePr>
+              <a:graphicFrameLocks xmlns:a="http://schemas.openxmlformats.org/drawingml/2006/main" noChangeAspect="1"/>
+            </wp:cNvGraphicFramePr>
+            <a:graphic xmlns:a="http://schemas.openxmlformats.org/drawingml/2006/main">
+              <a:graphicData uri="http://schemas.openxmlformats.org/drawingml/2006/picture">
+                <pic:pic xmlns:pic="http://schemas.openxmlformats.org/drawingml/2006/picture">
+                  <pic:nvPicPr>
+                    <pic:cNvPr id="4" name="Picture 4" descr="A screenshot of a computer&#10;&#10;Description automatically generated with medium confidence"/>
+                    <pic:cNvPicPr/>
+                  </pic:nvPicPr>
+                  <pic:blipFill>
+                    <a:blip r:embed="rId9"/>
+                    <a:stretch>
+                      <a:fillRect/>
+                    </a:stretch>
+                  </pic:blipFill>
+                  <pic:spPr>
+                    <a:xfrm>
+                      <a:off x="0" y="0"/>
+                      <a:ext cx="5571379" cy="2404145"/>
+                    </a:xfrm>
+                    <a:prstGeom prst="rect">
+                      <a:avLst/>
+                    </a:prstGeom>
+                  </pic:spPr>
+                </pic:pic>
+              </a:graphicData>
+            </a:graphic>
+          </wp:inline>
+        </w:drawing>
+      </w:r>
+    </w:p>
+    <w:p>
+      <w:r>
+        <w:t xml:space="preserve">However, there was a lot of </w:t>
+      </w:r>
+      <w:r>
+        <w:t>data,</w:t>
+      </w:r>
+      <w:r>
+        <w:t xml:space="preserve"> and we could not </w:t>
+      </w:r>
+      <w:r>
+        <w:t>represent</w:t>
+      </w:r>
+      <w:r>
+        <w:t xml:space="preserve"> everything in our visualizations, we only chose</w:t>
+      </w:r>
+      <w:r>
+        <w:t xml:space="preserve"> the top 5 – 10 for each category and extract them as .csv files as shown below:</w:t>
+      </w:r>
+    </w:p>
+    <w:p>
+      <w:pPr>
+        <w:jc w:val="center"/>
+        <w:rPr>
+          <w:i/>
+          <w:iCs/>
+          <w:sz w:val="18"/>
+          <w:szCs w:val="18"/>
+        </w:rPr>
+      </w:pPr>
+      <w:r>
+        <w:drawing>
+          <wp:inline distT="0" distB="0" distL="0" distR="0" wp14:anchorId="73705AB1" wp14:editId="2930B1D9">
+            <wp:extent cx="5943600" cy="1332230"/>
+            <wp:effectExtent l="0" t="0" r="0" b="1270"/>
+            <wp:docPr id="5" name="Picture 5" descr="A picture containing text, screenshot, font&#10;&#10;Description automatically generated"/>
+            <wp:cNvGraphicFramePr>
+              <a:graphicFrameLocks xmlns:a="http://schemas.openxmlformats.org/drawingml/2006/main" noChangeAspect="1"/>
+            </wp:cNvGraphicFramePr>
+            <a:graphic xmlns:a="http://schemas.openxmlformats.org/drawingml/2006/main">
+              <a:graphicData uri="http://schemas.openxmlformats.org/drawingml/2006/picture">
+                <pic:pic xmlns:pic="http://schemas.openxmlformats.org/drawingml/2006/picture">
+                  <pic:nvPicPr>
+                    <pic:cNvPr id="5" name="Picture 5" descr="A picture containing text, screenshot, font&#10;&#10;Description automatically generated"/>
+                    <pic:cNvPicPr/>
+                  </pic:nvPicPr>
+                  <pic:blipFill>
+                    <a:blip r:embed="rId10"/>
+                    <a:stretch>
+                      <a:fillRect/>
+                    </a:stretch>
+                  </pic:blipFill>
+                  <pic:spPr>
+                    <a:xfrm>
+                      <a:off x="0" y="0"/>
+                      <a:ext cx="5943600" cy="1332230"/>
+                    </a:xfrm>
+                    <a:prstGeom prst="rect">
+                      <a:avLst/>
+                    </a:prstGeom>
+                  </pic:spPr>
+                </pic:pic>
+              </a:graphicData>
+            </a:graphic>
+          </wp:inline>
+        </w:drawing>
+      </w:r>
+      <w:r>
+        <w:br/>
+      </w:r>
+      <w:r>
+        <w:rPr>
+          <w:i/>
+          <w:iCs/>
+          <w:sz w:val="18"/>
+          <w:szCs w:val="18"/>
+        </w:rPr>
+        <w:t xml:space="preserve">Fig. </w:t>
+      </w:r>
+      <w:r>
+        <w:rPr>
+          <w:i/>
+          <w:iCs/>
+          <w:sz w:val="18"/>
+          <w:szCs w:val="18"/>
+        </w:rPr>
+        <w:t xml:space="preserve">Overseas migrant arrivals by </w:t>
+      </w:r>
+      <w:r>
+        <w:rPr>
+          <w:i/>
+          <w:iCs/>
+          <w:sz w:val="18"/>
+          <w:szCs w:val="18"/>
+        </w:rPr>
+        <w:t xml:space="preserve">top 5 </w:t>
+      </w:r>
+      <w:r>
+        <w:rPr>
+          <w:i/>
+          <w:iCs/>
+          <w:sz w:val="18"/>
+          <w:szCs w:val="18"/>
+        </w:rPr>
+        <w:t>major Visa groups</w:t>
+      </w:r>
+    </w:p>
+    <w:p>
+      <w:pPr>
+        <w:jc w:val="center"/>
+      </w:pPr>
+      <w:r>
+        <w:drawing>
+          <wp:inline distT="0" distB="0" distL="0" distR="0" wp14:anchorId="2EC4CE30" wp14:editId="68B9F795">
+            <wp:extent cx="3293566" cy="3206750"/>
+            <wp:effectExtent l="0" t="0" r="2540" b="0"/>
+            <wp:docPr id="7" name="Picture 7" descr="A screenshot of a computer&#10;&#10;Description automatically generated with medium confidence"/>
+            <wp:cNvGraphicFramePr>
+              <a:graphicFrameLocks xmlns:a="http://schemas.openxmlformats.org/drawingml/2006/main" noChangeAspect="1"/>
+            </wp:cNvGraphicFramePr>
+            <a:graphic xmlns:a="http://schemas.openxmlformats.org/drawingml/2006/main">
+              <a:graphicData uri="http://schemas.openxmlformats.org/drawingml/2006/picture">
+                <pic:pic xmlns:pic="http://schemas.openxmlformats.org/drawingml/2006/picture">
+                  <pic:nvPicPr>
+                    <pic:cNvPr id="7" name="Picture 7" descr="A screenshot of a computer&#10;&#10;Description automatically generated with medium confidence"/>
+                    <pic:cNvPicPr/>
+                  </pic:nvPicPr>
+                  <pic:blipFill>
+                    <a:blip r:embed="rId11"/>
+                    <a:stretch>
+                      <a:fillRect/>
+                    </a:stretch>
+                  </pic:blipFill>
+                  <pic:spPr>
+                    <a:xfrm>
+                      <a:off x="0" y="0"/>
+                      <a:ext cx="3295540" cy="3208672"/>
+                    </a:xfrm>
+                    <a:prstGeom prst="rect">
+                      <a:avLst/>
+                    </a:prstGeom>
+                  </pic:spPr>
+                </pic:pic>
+              </a:graphicData>
+            </a:graphic>
+          </wp:inline>
+        </w:drawing>
+      </w:r>
+      <w:r>
+        <w:br/>
+      </w:r>
+      <w:r>
+        <w:rPr>
+          <w:i/>
+          <w:iCs/>
+          <w:sz w:val="18"/>
+          <w:szCs w:val="18"/>
+        </w:rPr>
+        <w:t xml:space="preserve">Fig. </w:t>
+      </w:r>
+      <w:r>
+        <w:rPr>
+          <w:i/>
+          <w:iCs/>
+          <w:sz w:val="18"/>
+          <w:szCs w:val="18"/>
+        </w:rPr>
+        <w:t xml:space="preserve">Overseas migration arrivals </w:t>
+      </w:r>
+      <w:r>
+        <w:rPr>
+          <w:i/>
+          <w:iCs/>
+          <w:sz w:val="18"/>
+          <w:szCs w:val="18"/>
+        </w:rPr>
+        <w:t>by</w:t>
+      </w:r>
+      <w:r>
+        <w:rPr>
+          <w:i/>
+          <w:iCs/>
+          <w:sz w:val="18"/>
+          <w:szCs w:val="18"/>
+        </w:rPr>
+        <w:t xml:space="preserve"> top 5 countries of birth</w:t>
+      </w:r>
+    </w:p>
+    <w:p>
       <w:pPr>
         <w:pStyle w:val="Heading1"/>
       </w:pPr>
       <w:r>
+        <w:lastRenderedPageBreak/>
         <w:t>3. Requirements</w:t>
       </w:r>
     </w:p>
@@ -1293,27 +1483,7 @@
           <w:sz w:val="22"/>
           <w:szCs w:val="22"/>
         </w:rPr>
-        <w:t xml:space="preserve">List of labels for each </w:t>
-      </w:r>
-      <w:proofErr w:type="spellStart"/>
-      <w:r>
-        <w:rPr>
-          <w:rFonts w:ascii="Calibri" w:hAnsi="Calibri" w:cs="Calibri"/>
-          <w:color w:val="000000"/>
-          <w:sz w:val="22"/>
-          <w:szCs w:val="22"/>
-        </w:rPr>
-        <w:t>colour</w:t>
-      </w:r>
-      <w:proofErr w:type="spellEnd"/>
-      <w:r>
-        <w:rPr>
-          <w:rFonts w:ascii="Calibri" w:hAnsi="Calibri" w:cs="Calibri"/>
-          <w:color w:val="000000"/>
-          <w:sz w:val="22"/>
-          <w:szCs w:val="22"/>
-        </w:rPr>
-        <w:t> </w:t>
+        <w:t>List of labels for each colour </w:t>
       </w:r>
     </w:p>
     <w:p>
@@ -1339,27 +1509,7 @@
           <w:sz w:val="22"/>
           <w:szCs w:val="22"/>
         </w:rPr>
-        <w:t xml:space="preserve">Simple, contrast </w:t>
-      </w:r>
-      <w:proofErr w:type="spellStart"/>
-      <w:r>
-        <w:rPr>
-          <w:rFonts w:ascii="Calibri" w:hAnsi="Calibri" w:cs="Calibri"/>
-          <w:color w:val="000000"/>
-          <w:sz w:val="22"/>
-          <w:szCs w:val="22"/>
-        </w:rPr>
-        <w:t>colour</w:t>
-      </w:r>
-      <w:proofErr w:type="spellEnd"/>
-      <w:r>
-        <w:rPr>
-          <w:rFonts w:ascii="Calibri" w:hAnsi="Calibri" w:cs="Calibri"/>
-          <w:color w:val="000000"/>
-          <w:sz w:val="22"/>
-          <w:szCs w:val="22"/>
-        </w:rPr>
-        <w:t xml:space="preserve"> to distinguish data values</w:t>
+        <w:t>Simple, contrast colour to distinguish data values</w:t>
       </w:r>
     </w:p>
     <w:p>
@@ -1428,7 +1578,6 @@
           <w:sz w:val="22"/>
           <w:szCs w:val="22"/>
         </w:rPr>
-        <w:lastRenderedPageBreak/>
         <w:t xml:space="preserve">6) Insights: </w:t>
       </w:r>
       <w:r>
@@ -1548,15 +1697,7 @@
         <w:pStyle w:val="Heading1"/>
       </w:pPr>
       <w:r>
-        <w:t xml:space="preserve">4. </w:t>
-      </w:r>
-      <w:proofErr w:type="spellStart"/>
-      <w:r>
-        <w:t>Visualisation</w:t>
-      </w:r>
-      <w:proofErr w:type="spellEnd"/>
-      <w:r>
-        <w:t xml:space="preserve"> Design</w:t>
+        <w:t>4. Visualisation Design</w:t>
       </w:r>
     </w:p>
     <w:p>
@@ -1585,6 +1726,7 @@
         <w:rPr>
           <w:noProof/>
         </w:rPr>
+        <w:lastRenderedPageBreak/>
         <w:drawing>
           <wp:inline distT="0" distB="0" distL="0" distR="0" wp14:anchorId="35968FCF" wp14:editId="7F7AE847">
             <wp:extent cx="5943600" cy="4459605"/>
@@ -1603,7 +1745,7 @@
                     </pic:cNvPicPr>
                   </pic:nvPicPr>
                   <pic:blipFill>
-                    <a:blip r:embed="rId9" cstate="print">
+                    <a:blip r:embed="rId12" cstate="print">
                       <a:extLst>
                         <a:ext uri="{28A0092B-C50C-407E-A947-70E740481C1C}">
                           <a14:useLocalDpi xmlns:a14="http://schemas.microsoft.com/office/drawing/2010/main" val="0"/>
@@ -1658,7 +1800,6 @@
         <w:rPr>
           <w:noProof/>
         </w:rPr>
-        <w:lastRenderedPageBreak/>
         <w:drawing>
           <wp:inline distT="0" distB="0" distL="0" distR="0" wp14:anchorId="267CE5DA" wp14:editId="6CFA65F8">
             <wp:extent cx="3135388" cy="6407468"/>
@@ -1677,7 +1818,7 @@
                     </pic:cNvPicPr>
                   </pic:nvPicPr>
                   <pic:blipFill>
-                    <a:blip r:embed="rId10" cstate="print">
+                    <a:blip r:embed="rId13" cstate="print">
                       <a:extLst>
                         <a:ext uri="{28A0092B-C50C-407E-A947-70E740481C1C}">
                           <a14:useLocalDpi xmlns:a14="http://schemas.microsoft.com/office/drawing/2010/main" val="0"/>
@@ -1729,6 +1870,7 @@
         <w:rPr>
           <w:noProof/>
         </w:rPr>
+        <w:lastRenderedPageBreak/>
         <w:drawing>
           <wp:inline distT="0" distB="0" distL="0" distR="0" wp14:anchorId="7691D374" wp14:editId="3CDDB1EE">
             <wp:extent cx="3595149" cy="6460934"/>
@@ -1747,7 +1889,7 @@
                     </pic:cNvPicPr>
                   </pic:nvPicPr>
                   <pic:blipFill>
-                    <a:blip r:embed="rId11" cstate="print">
+                    <a:blip r:embed="rId14" cstate="print">
                       <a:extLst>
                         <a:ext uri="{28A0092B-C50C-407E-A947-70E740481C1C}">
                           <a14:useLocalDpi xmlns:a14="http://schemas.microsoft.com/office/drawing/2010/main" val="0"/>
@@ -1780,6 +1922,66 @@
       </w:r>
     </w:p>
     <w:p>
+      <w:r>
+        <w:t>After revision, we decided to merge graph 2 and 3 together into a parallel graph:</w:t>
+      </w:r>
+    </w:p>
+    <w:p>
+      <w:r>
+        <w:rPr>
+          <w:noProof/>
+        </w:rPr>
+        <w:drawing>
+          <wp:inline distT="0" distB="0" distL="0" distR="0" wp14:anchorId="2924DD39" wp14:editId="6A1F2B49">
+            <wp:extent cx="4304438" cy="6348728"/>
+            <wp:effectExtent l="6667" t="0" r="7938" b="7937"/>
+            <wp:docPr id="9" name="Picture 9" descr="A picture containing text, handwriting, number, notebook&#10;&#10;Description automatically generated"/>
+            <wp:cNvGraphicFramePr>
+              <a:graphicFrameLocks xmlns:a="http://schemas.openxmlformats.org/drawingml/2006/main" noChangeAspect="1"/>
+            </wp:cNvGraphicFramePr>
+            <a:graphic xmlns:a="http://schemas.openxmlformats.org/drawingml/2006/main">
+              <a:graphicData uri="http://schemas.openxmlformats.org/drawingml/2006/picture">
+                <pic:pic xmlns:pic="http://schemas.openxmlformats.org/drawingml/2006/picture">
+                  <pic:nvPicPr>
+                    <pic:cNvPr id="9" name="Picture 9" descr="A picture containing text, handwriting, number, notebook&#10;&#10;Description automatically generated"/>
+                    <pic:cNvPicPr>
+                      <a:picLocks noChangeAspect="1" noChangeArrowheads="1"/>
+                    </pic:cNvPicPr>
+                  </pic:nvPicPr>
+                  <pic:blipFill>
+                    <a:blip r:embed="rId15" cstate="print">
+                      <a:extLst>
+                        <a:ext uri="{28A0092B-C50C-407E-A947-70E740481C1C}">
+                          <a14:useLocalDpi xmlns:a14="http://schemas.microsoft.com/office/drawing/2010/main" val="0"/>
+                        </a:ext>
+                      </a:extLst>
+                    </a:blip>
+                    <a:srcRect/>
+                    <a:stretch>
+                      <a:fillRect/>
+                    </a:stretch>
+                  </pic:blipFill>
+                  <pic:spPr bwMode="auto">
+                    <a:xfrm rot="16200000">
+                      <a:off x="0" y="0"/>
+                      <a:ext cx="4311968" cy="6359834"/>
+                    </a:xfrm>
+                    <a:prstGeom prst="rect">
+                      <a:avLst/>
+                    </a:prstGeom>
+                    <a:noFill/>
+                    <a:ln>
+                      <a:noFill/>
+                    </a:ln>
+                  </pic:spPr>
+                </pic:pic>
+              </a:graphicData>
+            </a:graphic>
+          </wp:inline>
+        </w:drawing>
+      </w:r>
+    </w:p>
+    <w:p>
       <w:pPr>
         <w:pStyle w:val="Heading1"/>
       </w:pPr>
@@ -1814,7 +2016,7 @@
       </w:pPr>
     </w:p>
     <w:sectPr>
-      <w:headerReference w:type="default" r:id="rId12"/>
+      <w:headerReference w:type="default" r:id="rId16"/>
       <w:pgSz w:w="12240" w:h="15840"/>
       <w:pgMar w:top="900" w:right="1440" w:bottom="1440" w:left="1440" w:header="360" w:footer="720" w:gutter="0"/>
       <w:cols w:space="720"/>
@@ -3125,6 +3327,18 @@
     <w:basedOn w:val="DefaultParagraphFont"/>
     <w:rsid w:val="009A3127"/>
   </w:style>
+  <w:style w:type="character" w:styleId="FollowedHyperlink">
+    <w:name w:val="FollowedHyperlink"/>
+    <w:basedOn w:val="DefaultParagraphFont"/>
+    <w:uiPriority w:val="99"/>
+    <w:semiHidden/>
+    <w:unhideWhenUsed/>
+    <w:rsid w:val="00C621F9"/>
+    <w:rPr>
+      <w:color w:val="954F72" w:themeColor="followedHyperlink"/>
+      <w:u w:val="single"/>
+    </w:rPr>
+  </w:style>
 </w:styles>
 </file>
 

</xml_diff>